<commit_message>
JWT changes with Auth and resource server in same app
</commit_message>
<xml_diff>
--- a/notes.docx
+++ b/notes.docx
@@ -877,6 +877,1360 @@
       <w:r>
         <w:t xml:space="preserve"> package. Currently it is in spring cloud package.</w:t>
       </w:r>
+    </w:p>
+    <w:p>
+      <w:pPr>
+        <w:pBdr>
+          <w:bottom w:val="double" w:sz="6" w:space="1" w:color="auto"/>
+        </w:pBdr>
+      </w:pPr>
+    </w:p>
+    <w:p>
+      <w:r>
+        <w:t>JWT</w:t>
+      </w:r>
+    </w:p>
+    <w:p>
+      <w:pPr>
+        <w:pStyle w:val="transcript--underline-cue--3osdw"/>
+        <w:spacing w:before="0" w:beforeAutospacing="0" w:after="0" w:afterAutospacing="0"/>
+        <w:rPr>
+          <w:rFonts w:ascii="Segoe UI" w:hAnsi="Segoe UI" w:cs="Segoe UI"/>
+          <w:color w:val="007791"/>
+          <w:u w:val="single"/>
+        </w:rPr>
+      </w:pPr>
+      <w:r>
+        <w:rPr>
+          <w:rFonts w:ascii="Segoe UI" w:hAnsi="Segoe UI" w:cs="Segoe UI"/>
+          <w:color w:val="007791"/>
+          <w:u w:val="single"/>
+        </w:rPr>
+        <w:t xml:space="preserve">So far we have been exchanging plain string based tokens when the client requested for a token the </w:t>
+      </w:r>
+      <w:proofErr w:type="spellStart"/>
+      <w:r>
+        <w:rPr>
+          <w:rFonts w:ascii="Segoe UI" w:hAnsi="Segoe UI" w:cs="Segoe UI"/>
+          <w:color w:val="007791"/>
+          <w:u w:val="single"/>
+        </w:rPr>
+        <w:t>authorisation</w:t>
+      </w:r>
+      <w:proofErr w:type="spellEnd"/>
+      <w:r>
+        <w:rPr>
+          <w:rFonts w:ascii="Segoe UI" w:hAnsi="Segoe UI" w:cs="Segoe UI"/>
+          <w:color w:val="007791"/>
+          <w:u w:val="single"/>
+        </w:rPr>
+        <w:t xml:space="preserve"> server</w:t>
+      </w:r>
+    </w:p>
+    <w:p>
+      <w:pPr>
+        <w:pStyle w:val="transcript--underline-cue--3osdw"/>
+        <w:spacing w:before="0" w:beforeAutospacing="0" w:after="0" w:afterAutospacing="0"/>
+        <w:rPr>
+          <w:rFonts w:ascii="Segoe UI" w:hAnsi="Segoe UI" w:cs="Segoe UI"/>
+          <w:color w:val="3C3B37"/>
+        </w:rPr>
+      </w:pPr>
+      <w:proofErr w:type="gramStart"/>
+      <w:r>
+        <w:rPr>
+          <w:rFonts w:ascii="Segoe UI" w:hAnsi="Segoe UI" w:cs="Segoe UI"/>
+          <w:color w:val="3C3B37"/>
+        </w:rPr>
+        <w:t>was</w:t>
+      </w:r>
+      <w:proofErr w:type="gramEnd"/>
+      <w:r>
+        <w:rPr>
+          <w:rFonts w:ascii="Segoe UI" w:hAnsi="Segoe UI" w:cs="Segoe UI"/>
+          <w:color w:val="3C3B37"/>
+        </w:rPr>
+        <w:t xml:space="preserve"> written in plain string based tokens.</w:t>
+      </w:r>
+    </w:p>
+    <w:p>
+      <w:pPr>
+        <w:pStyle w:val="transcript--underline-cue--3osdw"/>
+        <w:spacing w:before="0" w:beforeAutospacing="0" w:after="0" w:afterAutospacing="0"/>
+        <w:rPr>
+          <w:rFonts w:ascii="Segoe UI" w:hAnsi="Segoe UI" w:cs="Segoe UI"/>
+          <w:color w:val="3C3B37"/>
+        </w:rPr>
+      </w:pPr>
+      <w:r>
+        <w:rPr>
+          <w:rFonts w:ascii="Segoe UI" w:hAnsi="Segoe UI" w:cs="Segoe UI"/>
+          <w:color w:val="3C3B37"/>
+        </w:rPr>
+        <w:t>There are disadvantages of this approach is that when the token is received, the client sends that</w:t>
+      </w:r>
+    </w:p>
+    <w:p>
+      <w:pPr>
+        <w:pStyle w:val="transcript--underline-cue--3osdw"/>
+        <w:spacing w:before="0" w:beforeAutospacing="0" w:after="0" w:afterAutospacing="0"/>
+        <w:rPr>
+          <w:rFonts w:ascii="Segoe UI" w:hAnsi="Segoe UI" w:cs="Segoe UI"/>
+          <w:color w:val="3C3B37"/>
+        </w:rPr>
+      </w:pPr>
+      <w:proofErr w:type="gramStart"/>
+      <w:r>
+        <w:rPr>
+          <w:rFonts w:ascii="Segoe UI" w:hAnsi="Segoe UI" w:cs="Segoe UI"/>
+          <w:color w:val="3C3B37"/>
+        </w:rPr>
+        <w:t>token</w:t>
+      </w:r>
+      <w:proofErr w:type="gramEnd"/>
+      <w:r>
+        <w:rPr>
+          <w:rFonts w:ascii="Segoe UI" w:hAnsi="Segoe UI" w:cs="Segoe UI"/>
+          <w:color w:val="3C3B37"/>
+        </w:rPr>
+        <w:t xml:space="preserve"> to the resource server to get that data.</w:t>
+      </w:r>
+    </w:p>
+    <w:p>
+      <w:pPr>
+        <w:pStyle w:val="transcript--underline-cue--3osdw"/>
+        <w:spacing w:before="0" w:beforeAutospacing="0" w:after="0" w:afterAutospacing="0"/>
+        <w:rPr>
+          <w:rFonts w:ascii="Segoe UI" w:hAnsi="Segoe UI" w:cs="Segoe UI"/>
+          <w:color w:val="3C3B37"/>
+        </w:rPr>
+      </w:pPr>
+      <w:r>
+        <w:rPr>
+          <w:rFonts w:ascii="Segoe UI" w:hAnsi="Segoe UI" w:cs="Segoe UI"/>
+          <w:color w:val="3C3B37"/>
+        </w:rPr>
+        <w:t>The resource server has to validate this token again by sending a request to the authorization server or</w:t>
+      </w:r>
+    </w:p>
+    <w:p>
+      <w:pPr>
+        <w:pStyle w:val="transcript--underline-cue--3osdw"/>
+        <w:spacing w:before="0" w:beforeAutospacing="0" w:after="0" w:afterAutospacing="0"/>
+        <w:rPr>
+          <w:rFonts w:ascii="Segoe UI" w:hAnsi="Segoe UI" w:cs="Segoe UI"/>
+          <w:color w:val="3C3B37"/>
+        </w:rPr>
+      </w:pPr>
+      <w:proofErr w:type="gramStart"/>
+      <w:r>
+        <w:rPr>
+          <w:rFonts w:ascii="Segoe UI" w:hAnsi="Segoe UI" w:cs="Segoe UI"/>
+          <w:color w:val="3C3B37"/>
+        </w:rPr>
+        <w:t>through</w:t>
+      </w:r>
+      <w:proofErr w:type="gramEnd"/>
+      <w:r>
+        <w:rPr>
+          <w:rFonts w:ascii="Segoe UI" w:hAnsi="Segoe UI" w:cs="Segoe UI"/>
+          <w:color w:val="3C3B37"/>
+        </w:rPr>
+        <w:t xml:space="preserve"> a shared database.</w:t>
+      </w:r>
+    </w:p>
+    <w:p>
+      <w:pPr>
+        <w:pStyle w:val="transcript--underline-cue--3osdw"/>
+        <w:spacing w:before="0" w:beforeAutospacing="0" w:after="0" w:afterAutospacing="0"/>
+        <w:rPr>
+          <w:rFonts w:ascii="Segoe UI" w:hAnsi="Segoe UI" w:cs="Segoe UI"/>
+          <w:color w:val="3C3B37"/>
+        </w:rPr>
+      </w:pPr>
+      <w:r>
+        <w:rPr>
+          <w:rFonts w:ascii="Segoe UI" w:hAnsi="Segoe UI" w:cs="Segoe UI"/>
+          <w:color w:val="3C3B37"/>
+        </w:rPr>
+        <w:t>And then it has to fetch the user details like the user authorities and all that, again from the authorization</w:t>
+      </w:r>
+    </w:p>
+    <w:p>
+      <w:pPr>
+        <w:pStyle w:val="transcript--underline-cue--3osdw"/>
+        <w:spacing w:before="0" w:beforeAutospacing="0" w:after="0" w:afterAutospacing="0"/>
+        <w:rPr>
+          <w:rFonts w:ascii="Segoe UI" w:hAnsi="Segoe UI" w:cs="Segoe UI"/>
+          <w:color w:val="3C3B37"/>
+        </w:rPr>
+      </w:pPr>
+      <w:proofErr w:type="gramStart"/>
+      <w:r>
+        <w:rPr>
+          <w:rFonts w:ascii="Segoe UI" w:hAnsi="Segoe UI" w:cs="Segoe UI"/>
+          <w:color w:val="3C3B37"/>
+        </w:rPr>
+        <w:t>server</w:t>
+      </w:r>
+      <w:proofErr w:type="gramEnd"/>
+      <w:r>
+        <w:rPr>
+          <w:rFonts w:ascii="Segoe UI" w:hAnsi="Segoe UI" w:cs="Segoe UI"/>
+          <w:color w:val="3C3B37"/>
+        </w:rPr>
+        <w:t xml:space="preserve"> or through a shared database to validate the authorization of the user.</w:t>
+      </w:r>
+    </w:p>
+    <w:p>
+      <w:pPr>
+        <w:pStyle w:val="transcript--underline-cue--3osdw"/>
+        <w:spacing w:before="0" w:beforeAutospacing="0" w:after="0" w:afterAutospacing="0"/>
+        <w:rPr>
+          <w:rFonts w:ascii="Segoe UI" w:hAnsi="Segoe UI" w:cs="Segoe UI"/>
+          <w:color w:val="3C3B37"/>
+        </w:rPr>
+      </w:pPr>
+      <w:r>
+        <w:rPr>
+          <w:rFonts w:ascii="Segoe UI" w:hAnsi="Segoe UI" w:cs="Segoe UI"/>
+          <w:color w:val="3C3B37"/>
+        </w:rPr>
+        <w:t xml:space="preserve">How much access does that user </w:t>
+      </w:r>
+      <w:proofErr w:type="gramStart"/>
+      <w:r>
+        <w:rPr>
+          <w:rFonts w:ascii="Segoe UI" w:hAnsi="Segoe UI" w:cs="Segoe UI"/>
+          <w:color w:val="3C3B37"/>
+        </w:rPr>
+        <w:t>have</w:t>
+      </w:r>
+      <w:proofErr w:type="gramEnd"/>
+    </w:p>
+    <w:p>
+      <w:pPr>
+        <w:pStyle w:val="transcript--underline-cue--3osdw"/>
+        <w:spacing w:before="0" w:beforeAutospacing="0" w:after="0" w:afterAutospacing="0"/>
+        <w:rPr>
+          <w:rFonts w:ascii="Segoe UI" w:hAnsi="Segoe UI" w:cs="Segoe UI"/>
+          <w:color w:val="3C3B37"/>
+        </w:rPr>
+      </w:pPr>
+      <w:proofErr w:type="gramStart"/>
+      <w:r>
+        <w:rPr>
+          <w:rFonts w:ascii="Segoe UI" w:hAnsi="Segoe UI" w:cs="Segoe UI"/>
+          <w:color w:val="3C3B37"/>
+        </w:rPr>
+        <w:t>All that is overhead.</w:t>
+      </w:r>
+      <w:proofErr w:type="gramEnd"/>
+    </w:p>
+    <w:p>
+      <w:pPr>
+        <w:pStyle w:val="transcript--underline-cue--3osdw"/>
+        <w:spacing w:before="0" w:beforeAutospacing="0" w:after="0" w:afterAutospacing="0"/>
+        <w:rPr>
+          <w:rFonts w:ascii="Segoe UI" w:hAnsi="Segoe UI" w:cs="Segoe UI"/>
+          <w:color w:val="3C3B37"/>
+        </w:rPr>
+      </w:pPr>
+      <w:proofErr w:type="gramStart"/>
+      <w:r>
+        <w:rPr>
+          <w:rFonts w:ascii="Segoe UI" w:hAnsi="Segoe UI" w:cs="Segoe UI"/>
+          <w:color w:val="3C3B37"/>
+        </w:rPr>
+        <w:t>Again, the communication between the resource server and the authorization.</w:t>
+      </w:r>
+      <w:proofErr w:type="gramEnd"/>
+    </w:p>
+    <w:p>
+      <w:pPr>
+        <w:pStyle w:val="transcript--underline-cue--3osdw"/>
+        <w:spacing w:before="0" w:beforeAutospacing="0" w:after="0" w:afterAutospacing="0"/>
+        <w:rPr>
+          <w:rFonts w:ascii="Segoe UI" w:hAnsi="Segoe UI" w:cs="Segoe UI"/>
+          <w:color w:val="3C3B37"/>
+        </w:rPr>
+      </w:pPr>
+      <w:proofErr w:type="gramStart"/>
+      <w:r>
+        <w:rPr>
+          <w:rFonts w:ascii="Segoe UI" w:hAnsi="Segoe UI" w:cs="Segoe UI"/>
+          <w:color w:val="3C3B37"/>
+        </w:rPr>
+        <w:t>Server that is where JWT comes in.</w:t>
+      </w:r>
+      <w:proofErr w:type="gramEnd"/>
+    </w:p>
+    <w:p>
+      <w:pPr>
+        <w:pStyle w:val="transcript--underline-cue--3osdw"/>
+        <w:spacing w:before="0" w:beforeAutospacing="0" w:after="0" w:afterAutospacing="0"/>
+        <w:rPr>
+          <w:rFonts w:ascii="Segoe UI" w:hAnsi="Segoe UI" w:cs="Segoe UI"/>
+          <w:color w:val="3C3B37"/>
+        </w:rPr>
+      </w:pPr>
+      <w:r>
+        <w:rPr>
+          <w:rFonts w:ascii="Segoe UI" w:hAnsi="Segoe UI" w:cs="Segoe UI"/>
+          <w:color w:val="3C3B37"/>
+        </w:rPr>
+        <w:t>JWT is it Jason based Token Syntax or Standard?</w:t>
+      </w:r>
+    </w:p>
+    <w:p>
+      <w:pPr>
+        <w:pStyle w:val="transcript--underline-cue--3osdw"/>
+        <w:spacing w:before="0" w:beforeAutospacing="0" w:after="0" w:afterAutospacing="0"/>
+        <w:rPr>
+          <w:rFonts w:ascii="Segoe UI" w:hAnsi="Segoe UI" w:cs="Segoe UI"/>
+          <w:color w:val="3C3B37"/>
+        </w:rPr>
+      </w:pPr>
+      <w:r>
+        <w:rPr>
+          <w:rFonts w:ascii="Segoe UI" w:hAnsi="Segoe UI" w:cs="Segoe UI"/>
+          <w:color w:val="3C3B37"/>
+        </w:rPr>
+        <w:t>A JWT token will have three parts a header.</w:t>
+      </w:r>
+    </w:p>
+    <w:p>
+      <w:pPr>
+        <w:pStyle w:val="transcript--underline-cue--3osdw"/>
+        <w:spacing w:before="0" w:beforeAutospacing="0" w:after="0" w:afterAutospacing="0"/>
+        <w:rPr>
+          <w:rFonts w:ascii="Segoe UI" w:hAnsi="Segoe UI" w:cs="Segoe UI"/>
+          <w:color w:val="3C3B37"/>
+        </w:rPr>
+      </w:pPr>
+      <w:r>
+        <w:rPr>
+          <w:rFonts w:ascii="Segoe UI" w:hAnsi="Segoe UI" w:cs="Segoe UI"/>
+          <w:color w:val="3C3B37"/>
+        </w:rPr>
+        <w:t xml:space="preserve">Which is, </w:t>
+      </w:r>
+      <w:proofErr w:type="spellStart"/>
+      <w:r>
+        <w:rPr>
+          <w:rFonts w:ascii="Segoe UI" w:hAnsi="Segoe UI" w:cs="Segoe UI"/>
+          <w:color w:val="3C3B37"/>
+        </w:rPr>
+        <w:t>Json</w:t>
+      </w:r>
+      <w:proofErr w:type="spellEnd"/>
+      <w:r>
+        <w:rPr>
+          <w:rFonts w:ascii="Segoe UI" w:hAnsi="Segoe UI" w:cs="Segoe UI"/>
+          <w:color w:val="3C3B37"/>
+        </w:rPr>
+        <w:t>, as you can see here, see here, it has the algorithm and it says type is JWT, that</w:t>
+      </w:r>
+    </w:p>
+    <w:p>
+      <w:pPr>
+        <w:pStyle w:val="transcript--underline-cue--3osdw"/>
+        <w:spacing w:before="0" w:beforeAutospacing="0" w:after="0" w:afterAutospacing="0"/>
+        <w:rPr>
+          <w:rFonts w:ascii="Segoe UI" w:hAnsi="Segoe UI" w:cs="Segoe UI"/>
+          <w:color w:val="3C3B37"/>
+        </w:rPr>
+      </w:pPr>
+      <w:proofErr w:type="gramStart"/>
+      <w:r>
+        <w:rPr>
+          <w:rFonts w:ascii="Segoe UI" w:hAnsi="Segoe UI" w:cs="Segoe UI"/>
+          <w:color w:val="3C3B37"/>
+        </w:rPr>
+        <w:t>is</w:t>
+      </w:r>
+      <w:proofErr w:type="gramEnd"/>
+      <w:r>
+        <w:rPr>
+          <w:rFonts w:ascii="Segoe UI" w:hAnsi="Segoe UI" w:cs="Segoe UI"/>
+          <w:color w:val="3C3B37"/>
+        </w:rPr>
+        <w:t xml:space="preserve"> the header portion, the payload will have the entire user information see that the user name the</w:t>
+      </w:r>
+    </w:p>
+    <w:p>
+      <w:pPr>
+        <w:pStyle w:val="transcript--underline-cue--3osdw"/>
+        <w:spacing w:before="0" w:beforeAutospacing="0" w:after="0" w:afterAutospacing="0"/>
+        <w:rPr>
+          <w:rFonts w:ascii="Segoe UI" w:hAnsi="Segoe UI" w:cs="Segoe UI"/>
+          <w:color w:val="3C3B37"/>
+        </w:rPr>
+      </w:pPr>
+      <w:proofErr w:type="gramStart"/>
+      <w:r>
+        <w:rPr>
+          <w:rFonts w:ascii="Segoe UI" w:hAnsi="Segoe UI" w:cs="Segoe UI"/>
+          <w:color w:val="3C3B37"/>
+        </w:rPr>
+        <w:t>scopes</w:t>
+      </w:r>
+      <w:proofErr w:type="gramEnd"/>
+      <w:r>
+        <w:rPr>
+          <w:rFonts w:ascii="Segoe UI" w:hAnsi="Segoe UI" w:cs="Segoe UI"/>
+          <w:color w:val="3C3B37"/>
+        </w:rPr>
+        <w:t>, the expiry of the token, then the authorities of that user as well.</w:t>
+      </w:r>
+    </w:p>
+    <w:p>
+      <w:pPr>
+        <w:pStyle w:val="transcript--underline-cue--3osdw"/>
+        <w:spacing w:before="0" w:beforeAutospacing="0" w:after="0" w:afterAutospacing="0"/>
+        <w:rPr>
+          <w:rFonts w:ascii="Segoe UI" w:hAnsi="Segoe UI" w:cs="Segoe UI"/>
+          <w:color w:val="3C3B37"/>
+        </w:rPr>
+      </w:pPr>
+      <w:r>
+        <w:rPr>
+          <w:rFonts w:ascii="Segoe UI" w:hAnsi="Segoe UI" w:cs="Segoe UI"/>
+          <w:color w:val="3C3B37"/>
+        </w:rPr>
+        <w:t>This will prevent the resource server in making this call, once the token is issued to the client, the client,</w:t>
+      </w:r>
+    </w:p>
+    <w:p>
+      <w:pPr>
+        <w:pStyle w:val="transcript--underline-cue--3osdw"/>
+        <w:spacing w:before="0" w:beforeAutospacing="0" w:after="0" w:afterAutospacing="0"/>
+        <w:rPr>
+          <w:rFonts w:ascii="Segoe UI" w:hAnsi="Segoe UI" w:cs="Segoe UI"/>
+          <w:color w:val="3C3B37"/>
+        </w:rPr>
+      </w:pPr>
+      <w:proofErr w:type="gramStart"/>
+      <w:r>
+        <w:rPr>
+          <w:rFonts w:ascii="Segoe UI" w:hAnsi="Segoe UI" w:cs="Segoe UI"/>
+          <w:color w:val="3C3B37"/>
+        </w:rPr>
+        <w:lastRenderedPageBreak/>
+        <w:t>sends</w:t>
+      </w:r>
+      <w:proofErr w:type="gramEnd"/>
+      <w:r>
+        <w:rPr>
+          <w:rFonts w:ascii="Segoe UI" w:hAnsi="Segoe UI" w:cs="Segoe UI"/>
+          <w:color w:val="3C3B37"/>
+        </w:rPr>
+        <w:t xml:space="preserve"> that token to the resource server, the resource server need not validate or at least not fetch the</w:t>
+      </w:r>
+    </w:p>
+    <w:p>
+      <w:pPr>
+        <w:pStyle w:val="transcript--underline-cue--3osdw"/>
+        <w:spacing w:before="0" w:beforeAutospacing="0" w:after="0" w:afterAutospacing="0"/>
+        <w:rPr>
+          <w:rFonts w:ascii="Segoe UI" w:hAnsi="Segoe UI" w:cs="Segoe UI"/>
+          <w:color w:val="3C3B37"/>
+        </w:rPr>
+      </w:pPr>
+      <w:proofErr w:type="gramStart"/>
+      <w:r>
+        <w:rPr>
+          <w:rFonts w:ascii="Segoe UI" w:hAnsi="Segoe UI" w:cs="Segoe UI"/>
+          <w:color w:val="3C3B37"/>
+        </w:rPr>
+        <w:t>user</w:t>
+      </w:r>
+      <w:proofErr w:type="gramEnd"/>
+      <w:r>
+        <w:rPr>
+          <w:rFonts w:ascii="Segoe UI" w:hAnsi="Segoe UI" w:cs="Segoe UI"/>
+          <w:color w:val="3C3B37"/>
+        </w:rPr>
+        <w:t xml:space="preserve"> details because the token already has the user details.</w:t>
+      </w:r>
+    </w:p>
+    <w:p>
+      <w:pPr>
+        <w:pStyle w:val="transcript--underline-cue--3osdw"/>
+        <w:spacing w:before="0" w:beforeAutospacing="0" w:after="0" w:afterAutospacing="0"/>
+        <w:rPr>
+          <w:rFonts w:ascii="Segoe UI" w:hAnsi="Segoe UI" w:cs="Segoe UI"/>
+          <w:color w:val="3C3B37"/>
+        </w:rPr>
+      </w:pPr>
+      <w:r>
+        <w:rPr>
+          <w:rFonts w:ascii="Segoe UI" w:hAnsi="Segoe UI" w:cs="Segoe UI"/>
+          <w:color w:val="3C3B37"/>
+        </w:rPr>
+        <w:t>But how does the resource server know that this token is a valid token?</w:t>
+      </w:r>
+    </w:p>
+    <w:p>
+      <w:pPr>
+        <w:pStyle w:val="transcript--underline-cue--3osdw"/>
+        <w:spacing w:before="0" w:beforeAutospacing="0" w:after="0" w:afterAutospacing="0"/>
+        <w:rPr>
+          <w:rFonts w:ascii="Segoe UI" w:hAnsi="Segoe UI" w:cs="Segoe UI"/>
+          <w:color w:val="3C3B37"/>
+        </w:rPr>
+      </w:pPr>
+      <w:r>
+        <w:rPr>
+          <w:rFonts w:ascii="Segoe UI" w:hAnsi="Segoe UI" w:cs="Segoe UI"/>
+          <w:color w:val="3C3B37"/>
+        </w:rPr>
+        <w:t>There comes the third portion of the JWT, the signature.</w:t>
+      </w:r>
+    </w:p>
+    <w:p>
+      <w:pPr>
+        <w:pStyle w:val="transcript--underline-cue--3osdw"/>
+        <w:spacing w:before="0" w:beforeAutospacing="0" w:after="0" w:afterAutospacing="0"/>
+        <w:rPr>
+          <w:rFonts w:ascii="Segoe UI" w:hAnsi="Segoe UI" w:cs="Segoe UI"/>
+          <w:color w:val="3C3B37"/>
+        </w:rPr>
+      </w:pPr>
+      <w:r>
+        <w:rPr>
+          <w:rFonts w:ascii="Segoe UI" w:hAnsi="Segoe UI" w:cs="Segoe UI"/>
+          <w:color w:val="3C3B37"/>
+        </w:rPr>
+        <w:t>Every JWT token has a signature as well, so it has the header, it has the payload and then it has</w:t>
+      </w:r>
+    </w:p>
+    <w:p>
+      <w:pPr>
+        <w:pStyle w:val="transcript--underline-cue--3osdw"/>
+        <w:spacing w:before="0" w:beforeAutospacing="0" w:after="0" w:afterAutospacing="0"/>
+        <w:rPr>
+          <w:rFonts w:ascii="Segoe UI" w:hAnsi="Segoe UI" w:cs="Segoe UI"/>
+          <w:color w:val="3C3B37"/>
+        </w:rPr>
+      </w:pPr>
+      <w:proofErr w:type="gramStart"/>
+      <w:r>
+        <w:rPr>
+          <w:rFonts w:ascii="Segoe UI" w:hAnsi="Segoe UI" w:cs="Segoe UI"/>
+          <w:color w:val="3C3B37"/>
+        </w:rPr>
+        <w:t>the</w:t>
+      </w:r>
+      <w:proofErr w:type="gramEnd"/>
+      <w:r>
+        <w:rPr>
+          <w:rFonts w:ascii="Segoe UI" w:hAnsi="Segoe UI" w:cs="Segoe UI"/>
+          <w:color w:val="3C3B37"/>
+        </w:rPr>
+        <w:t xml:space="preserve"> signature.</w:t>
+      </w:r>
+    </w:p>
+    <w:p>
+      <w:pPr>
+        <w:pStyle w:val="transcript--underline-cue--3osdw"/>
+        <w:spacing w:before="0" w:beforeAutospacing="0" w:after="0" w:afterAutospacing="0"/>
+        <w:rPr>
+          <w:rFonts w:ascii="Segoe UI" w:hAnsi="Segoe UI" w:cs="Segoe UI"/>
+          <w:color w:val="3C3B37"/>
+        </w:rPr>
+      </w:pPr>
+      <w:r>
+        <w:rPr>
+          <w:rFonts w:ascii="Segoe UI" w:hAnsi="Segoe UI" w:cs="Segoe UI"/>
+          <w:color w:val="3C3B37"/>
+        </w:rPr>
+        <w:t>The signature is calculated by an algorithm which you see in the header here.</w:t>
+      </w:r>
+    </w:p>
+    <w:p>
+      <w:pPr>
+        <w:pStyle w:val="transcript--underline-cue--3osdw"/>
+        <w:spacing w:before="0" w:beforeAutospacing="0" w:after="0" w:afterAutospacing="0"/>
+        <w:rPr>
+          <w:rFonts w:ascii="Segoe UI" w:hAnsi="Segoe UI" w:cs="Segoe UI"/>
+          <w:color w:val="3C3B37"/>
+        </w:rPr>
+      </w:pPr>
+      <w:r>
+        <w:rPr>
+          <w:rFonts w:ascii="Segoe UI" w:hAnsi="Segoe UI" w:cs="Segoe UI"/>
+          <w:color w:val="3C3B37"/>
+        </w:rPr>
+        <w:t>We can choose any algorithm, any signature algorithm.</w:t>
+      </w:r>
+    </w:p>
+    <w:p>
+      <w:pPr>
+        <w:pStyle w:val="transcript--underline-cue--3osdw"/>
+        <w:spacing w:before="0" w:beforeAutospacing="0" w:after="0" w:afterAutospacing="0"/>
+        <w:rPr>
+          <w:rFonts w:ascii="Segoe UI" w:hAnsi="Segoe UI" w:cs="Segoe UI"/>
+          <w:color w:val="3C3B37"/>
+        </w:rPr>
+      </w:pPr>
+      <w:r>
+        <w:rPr>
+          <w:rFonts w:ascii="Segoe UI" w:hAnsi="Segoe UI" w:cs="Segoe UI"/>
+          <w:color w:val="3C3B37"/>
+        </w:rPr>
+        <w:t>RS 256 is a cryptographic algorithm that calculates a signature, which is nothing but a hash like value</w:t>
+      </w:r>
+    </w:p>
+    <w:p>
+      <w:pPr>
+        <w:pStyle w:val="transcript--underline-cue--3osdw"/>
+        <w:spacing w:before="0" w:beforeAutospacing="0" w:after="0" w:afterAutospacing="0"/>
+        <w:rPr>
+          <w:rFonts w:ascii="Segoe UI" w:hAnsi="Segoe UI" w:cs="Segoe UI"/>
+          <w:color w:val="3C3B37"/>
+        </w:rPr>
+      </w:pPr>
+      <w:proofErr w:type="gramStart"/>
+      <w:r>
+        <w:rPr>
+          <w:rFonts w:ascii="Segoe UI" w:hAnsi="Segoe UI" w:cs="Segoe UI"/>
+          <w:color w:val="3C3B37"/>
+        </w:rPr>
+        <w:t>on</w:t>
+      </w:r>
+      <w:proofErr w:type="gramEnd"/>
+      <w:r>
+        <w:rPr>
+          <w:rFonts w:ascii="Segoe UI" w:hAnsi="Segoe UI" w:cs="Segoe UI"/>
+          <w:color w:val="3C3B37"/>
+        </w:rPr>
+        <w:t xml:space="preserve"> this payload.</w:t>
+      </w:r>
+    </w:p>
+    <w:p>
+      <w:pPr>
+        <w:pStyle w:val="transcript--underline-cue--3osdw"/>
+        <w:spacing w:before="0" w:beforeAutospacing="0" w:after="0" w:afterAutospacing="0"/>
+        <w:rPr>
+          <w:rFonts w:ascii="Segoe UI" w:hAnsi="Segoe UI" w:cs="Segoe UI"/>
+          <w:color w:val="3C3B37"/>
+        </w:rPr>
+      </w:pPr>
+      <w:r>
+        <w:rPr>
+          <w:rFonts w:ascii="Segoe UI" w:hAnsi="Segoe UI" w:cs="Segoe UI"/>
+          <w:color w:val="3C3B37"/>
+        </w:rPr>
+        <w:t>So it uses this payload, calculates the hash based on a private key so we can use either asymmetric</w:t>
+      </w:r>
+    </w:p>
+    <w:p>
+      <w:pPr>
+        <w:pStyle w:val="transcript--underline-cue--3osdw"/>
+        <w:spacing w:before="0" w:beforeAutospacing="0" w:after="0" w:afterAutospacing="0"/>
+        <w:rPr>
+          <w:rFonts w:ascii="Segoe UI" w:hAnsi="Segoe UI" w:cs="Segoe UI"/>
+          <w:color w:val="3C3B37"/>
+        </w:rPr>
+      </w:pPr>
+      <w:proofErr w:type="gramStart"/>
+      <w:r>
+        <w:rPr>
+          <w:rFonts w:ascii="Segoe UI" w:hAnsi="Segoe UI" w:cs="Segoe UI"/>
+          <w:color w:val="3C3B37"/>
+        </w:rPr>
+        <w:t>or</w:t>
+      </w:r>
+      <w:proofErr w:type="gramEnd"/>
+      <w:r>
+        <w:rPr>
+          <w:rFonts w:ascii="Segoe UI" w:hAnsi="Segoe UI" w:cs="Segoe UI"/>
+          <w:color w:val="3C3B37"/>
+        </w:rPr>
+        <w:t xml:space="preserve"> symmetric keys.</w:t>
+      </w:r>
+    </w:p>
+    <w:p>
+      <w:pPr>
+        <w:pStyle w:val="transcript--underline-cue--3osdw"/>
+        <w:spacing w:before="0" w:beforeAutospacing="0" w:after="0" w:afterAutospacing="0"/>
+        <w:rPr>
+          <w:rFonts w:ascii="Segoe UI" w:hAnsi="Segoe UI" w:cs="Segoe UI"/>
+          <w:color w:val="3C3B37"/>
+        </w:rPr>
+      </w:pPr>
+      <w:r>
+        <w:rPr>
+          <w:rFonts w:ascii="Segoe UI" w:hAnsi="Segoe UI" w:cs="Segoe UI"/>
+          <w:color w:val="3C3B37"/>
+        </w:rPr>
+        <w:t>If we use asymmetric keys, then the authorization server will generate will generate public and private</w:t>
+      </w:r>
+    </w:p>
+    <w:p>
+      <w:pPr>
+        <w:pStyle w:val="transcript--underline-cue--3osdw"/>
+        <w:spacing w:before="0" w:beforeAutospacing="0" w:after="0" w:afterAutospacing="0"/>
+        <w:rPr>
+          <w:rFonts w:ascii="Segoe UI" w:hAnsi="Segoe UI" w:cs="Segoe UI"/>
+          <w:color w:val="3C3B37"/>
+        </w:rPr>
+      </w:pPr>
+      <w:proofErr w:type="gramStart"/>
+      <w:r>
+        <w:rPr>
+          <w:rFonts w:ascii="Segoe UI" w:hAnsi="Segoe UI" w:cs="Segoe UI"/>
+          <w:color w:val="3C3B37"/>
+        </w:rPr>
+        <w:t>keys</w:t>
+      </w:r>
+      <w:proofErr w:type="gramEnd"/>
+      <w:r>
+        <w:rPr>
+          <w:rFonts w:ascii="Segoe UI" w:hAnsi="Segoe UI" w:cs="Segoe UI"/>
+          <w:color w:val="3C3B37"/>
+        </w:rPr>
+        <w:t>.</w:t>
+      </w:r>
+    </w:p>
+    <w:p>
+      <w:pPr>
+        <w:pStyle w:val="transcript--underline-cue--3osdw"/>
+        <w:spacing w:before="0" w:beforeAutospacing="0" w:after="0" w:afterAutospacing="0"/>
+        <w:rPr>
+          <w:rFonts w:ascii="Segoe UI" w:hAnsi="Segoe UI" w:cs="Segoe UI"/>
+          <w:color w:val="3C3B37"/>
+        </w:rPr>
+      </w:pPr>
+      <w:r>
+        <w:rPr>
+          <w:rFonts w:ascii="Segoe UI" w:hAnsi="Segoe UI" w:cs="Segoe UI"/>
+          <w:color w:val="3C3B37"/>
+        </w:rPr>
+        <w:t xml:space="preserve">The </w:t>
+      </w:r>
+      <w:proofErr w:type="spellStart"/>
+      <w:r>
+        <w:rPr>
+          <w:rFonts w:ascii="Segoe UI" w:hAnsi="Segoe UI" w:cs="Segoe UI"/>
+          <w:color w:val="3C3B37"/>
+        </w:rPr>
+        <w:t>authorisation</w:t>
+      </w:r>
+      <w:proofErr w:type="spellEnd"/>
+      <w:r>
+        <w:rPr>
+          <w:rFonts w:ascii="Segoe UI" w:hAnsi="Segoe UI" w:cs="Segoe UI"/>
+          <w:color w:val="3C3B37"/>
+        </w:rPr>
+        <w:t xml:space="preserve"> server will use the private key to sign the token and then the resource server will</w:t>
+      </w:r>
+    </w:p>
+    <w:p>
+      <w:pPr>
+        <w:pStyle w:val="transcript--underline-cue--3osdw"/>
+        <w:spacing w:before="0" w:beforeAutospacing="0" w:after="0" w:afterAutospacing="0"/>
+        <w:rPr>
+          <w:rFonts w:ascii="Segoe UI" w:hAnsi="Segoe UI" w:cs="Segoe UI"/>
+          <w:color w:val="3C3B37"/>
+        </w:rPr>
+      </w:pPr>
+      <w:proofErr w:type="gramStart"/>
+      <w:r>
+        <w:rPr>
+          <w:rFonts w:ascii="Segoe UI" w:hAnsi="Segoe UI" w:cs="Segoe UI"/>
+          <w:color w:val="3C3B37"/>
+        </w:rPr>
+        <w:t>have</w:t>
+      </w:r>
+      <w:proofErr w:type="gramEnd"/>
+      <w:r>
+        <w:rPr>
+          <w:rFonts w:ascii="Segoe UI" w:hAnsi="Segoe UI" w:cs="Segoe UI"/>
+          <w:color w:val="3C3B37"/>
+        </w:rPr>
+        <w:t xml:space="preserve"> the public key.</w:t>
+      </w:r>
+    </w:p>
+    <w:p>
+      <w:pPr>
+        <w:pStyle w:val="transcript--underline-cue--3osdw"/>
+        <w:spacing w:before="0" w:beforeAutospacing="0" w:after="0" w:afterAutospacing="0"/>
+        <w:rPr>
+          <w:rFonts w:ascii="Segoe UI" w:hAnsi="Segoe UI" w:cs="Segoe UI"/>
+          <w:color w:val="3C3B37"/>
+        </w:rPr>
+      </w:pPr>
+      <w:r>
+        <w:rPr>
+          <w:rFonts w:ascii="Segoe UI" w:hAnsi="Segoe UI" w:cs="Segoe UI"/>
+          <w:color w:val="3C3B37"/>
+        </w:rPr>
+        <w:t xml:space="preserve">The </w:t>
+      </w:r>
+      <w:proofErr w:type="spellStart"/>
+      <w:r>
+        <w:rPr>
+          <w:rFonts w:ascii="Segoe UI" w:hAnsi="Segoe UI" w:cs="Segoe UI"/>
+          <w:color w:val="3C3B37"/>
+        </w:rPr>
+        <w:t>authorisation</w:t>
+      </w:r>
+      <w:proofErr w:type="spellEnd"/>
+      <w:r>
+        <w:rPr>
+          <w:rFonts w:ascii="Segoe UI" w:hAnsi="Segoe UI" w:cs="Segoe UI"/>
+          <w:color w:val="3C3B37"/>
+        </w:rPr>
+        <w:t xml:space="preserve"> server will share the public key with all the resource servers.</w:t>
+      </w:r>
+    </w:p>
+    <w:p>
+      <w:pPr>
+        <w:pStyle w:val="transcript--underline-cue--3osdw"/>
+        <w:spacing w:before="0" w:beforeAutospacing="0" w:after="0" w:afterAutospacing="0"/>
+        <w:rPr>
+          <w:rFonts w:ascii="Segoe UI" w:hAnsi="Segoe UI" w:cs="Segoe UI"/>
+          <w:color w:val="3C3B37"/>
+        </w:rPr>
+      </w:pPr>
+      <w:r>
+        <w:rPr>
+          <w:rFonts w:ascii="Segoe UI" w:hAnsi="Segoe UI" w:cs="Segoe UI"/>
+          <w:color w:val="3C3B37"/>
+        </w:rPr>
+        <w:t>The resource servers will use the public to verify the signature that comes in that token.</w:t>
+      </w:r>
+    </w:p>
+    <w:p>
+      <w:pPr>
+        <w:pStyle w:val="transcript--underline-cue--3osdw"/>
+        <w:spacing w:before="0" w:beforeAutospacing="0" w:after="0" w:afterAutospacing="0"/>
+        <w:rPr>
+          <w:rFonts w:ascii="Segoe UI" w:hAnsi="Segoe UI" w:cs="Segoe UI"/>
+          <w:color w:val="3C3B37"/>
+        </w:rPr>
+      </w:pPr>
+      <w:r>
+        <w:rPr>
+          <w:rFonts w:ascii="Segoe UI" w:hAnsi="Segoe UI" w:cs="Segoe UI"/>
+          <w:color w:val="3C3B37"/>
+        </w:rPr>
+        <w:t>So it need not make this additional network call to the authorization server to fetch the user details,</w:t>
+      </w:r>
+    </w:p>
+    <w:p>
+      <w:pPr>
+        <w:pStyle w:val="transcript--underline-cue--3osdw"/>
+        <w:spacing w:before="0" w:beforeAutospacing="0" w:after="0" w:afterAutospacing="0"/>
+        <w:rPr>
+          <w:rFonts w:ascii="Segoe UI" w:hAnsi="Segoe UI" w:cs="Segoe UI"/>
+          <w:color w:val="3C3B37"/>
+        </w:rPr>
+      </w:pPr>
+      <w:proofErr w:type="gramStart"/>
+      <w:r>
+        <w:rPr>
+          <w:rFonts w:ascii="Segoe UI" w:hAnsi="Segoe UI" w:cs="Segoe UI"/>
+          <w:color w:val="3C3B37"/>
+        </w:rPr>
+        <w:t>not</w:t>
+      </w:r>
+      <w:proofErr w:type="gramEnd"/>
+      <w:r>
+        <w:rPr>
+          <w:rFonts w:ascii="Segoe UI" w:hAnsi="Segoe UI" w:cs="Segoe UI"/>
+          <w:color w:val="3C3B37"/>
+        </w:rPr>
+        <w:t xml:space="preserve"> to verify that token.</w:t>
+      </w:r>
+    </w:p>
+    <w:p>
+      <w:pPr>
+        <w:pStyle w:val="transcript--underline-cue--3osdw"/>
+        <w:spacing w:before="0" w:beforeAutospacing="0" w:after="0" w:afterAutospacing="0"/>
+        <w:rPr>
+          <w:rFonts w:ascii="Segoe UI" w:hAnsi="Segoe UI" w:cs="Segoe UI"/>
+          <w:color w:val="3C3B37"/>
+        </w:rPr>
+      </w:pPr>
+      <w:r>
+        <w:rPr>
+          <w:rFonts w:ascii="Segoe UI" w:hAnsi="Segoe UI" w:cs="Segoe UI"/>
+          <w:color w:val="3C3B37"/>
+        </w:rPr>
+        <w:t>That's the beauty of JWT.</w:t>
+      </w:r>
+    </w:p>
+    <w:p>
+      <w:pPr>
+        <w:pStyle w:val="transcript--underline-cue--3osdw"/>
+        <w:spacing w:before="0" w:beforeAutospacing="0" w:after="0" w:afterAutospacing="0"/>
+        <w:rPr>
+          <w:rFonts w:ascii="Segoe UI" w:hAnsi="Segoe UI" w:cs="Segoe UI"/>
+          <w:color w:val="3C3B37"/>
+        </w:rPr>
+      </w:pPr>
+      <w:r>
+        <w:rPr>
+          <w:rFonts w:ascii="Segoe UI" w:hAnsi="Segoe UI" w:cs="Segoe UI"/>
+          <w:color w:val="3C3B37"/>
+        </w:rPr>
+        <w:t>It has the user details with all the role information and all that that the resource server can use.</w:t>
+      </w:r>
+    </w:p>
+    <w:p>
+      <w:pPr>
+        <w:pStyle w:val="transcript--underline-cue--3osdw"/>
+        <w:spacing w:before="0" w:beforeAutospacing="0" w:after="0" w:afterAutospacing="0"/>
+        <w:rPr>
+          <w:rFonts w:ascii="Segoe UI" w:hAnsi="Segoe UI" w:cs="Segoe UI"/>
+          <w:color w:val="3C3B37"/>
+        </w:rPr>
+      </w:pPr>
+      <w:r>
+        <w:rPr>
+          <w:rFonts w:ascii="Segoe UI" w:hAnsi="Segoe UI" w:cs="Segoe UI"/>
+          <w:color w:val="3C3B37"/>
+        </w:rPr>
+        <w:t>And also it can check for the validity by looking at the signature that comes in.</w:t>
+      </w:r>
+    </w:p>
+    <w:p>
+      <w:pPr>
+        <w:pStyle w:val="transcript--underline-cue--3osdw"/>
+        <w:spacing w:before="0" w:beforeAutospacing="0" w:after="0" w:afterAutospacing="0"/>
+        <w:rPr>
+          <w:rFonts w:ascii="Segoe UI" w:hAnsi="Segoe UI" w:cs="Segoe UI"/>
+          <w:color w:val="3C3B37"/>
+        </w:rPr>
+      </w:pPr>
+      <w:r>
+        <w:rPr>
+          <w:rFonts w:ascii="Segoe UI" w:hAnsi="Segoe UI" w:cs="Segoe UI"/>
+          <w:color w:val="3C3B37"/>
+        </w:rPr>
+        <w:t>So JWT token is divided into three sections.</w:t>
+      </w:r>
+    </w:p>
+    <w:p>
+      <w:pPr>
+        <w:pStyle w:val="transcript--underline-cue--3osdw"/>
+        <w:spacing w:before="0" w:beforeAutospacing="0" w:after="0" w:afterAutospacing="0"/>
+        <w:rPr>
+          <w:rFonts w:ascii="Segoe UI" w:hAnsi="Segoe UI" w:cs="Segoe UI"/>
+          <w:color w:val="3C3B37"/>
+        </w:rPr>
+      </w:pPr>
+      <w:r>
+        <w:rPr>
+          <w:rFonts w:ascii="Segoe UI" w:hAnsi="Segoe UI" w:cs="Segoe UI"/>
+          <w:color w:val="3C3B37"/>
+        </w:rPr>
+        <w:t xml:space="preserve">What you see coming back is this on the left, you will not see this </w:t>
+      </w:r>
+      <w:proofErr w:type="spellStart"/>
+      <w:r>
+        <w:rPr>
+          <w:rFonts w:ascii="Segoe UI" w:hAnsi="Segoe UI" w:cs="Segoe UI"/>
+          <w:color w:val="3C3B37"/>
+        </w:rPr>
+        <w:t>Json</w:t>
+      </w:r>
+      <w:proofErr w:type="spellEnd"/>
+      <w:r>
+        <w:rPr>
+          <w:rFonts w:ascii="Segoe UI" w:hAnsi="Segoe UI" w:cs="Segoe UI"/>
+          <w:color w:val="3C3B37"/>
+        </w:rPr>
+        <w:t xml:space="preserve"> format because this whole</w:t>
+      </w:r>
+    </w:p>
+    <w:p>
+      <w:pPr>
+        <w:pStyle w:val="transcript--underline-cue--3osdw"/>
+        <w:spacing w:before="0" w:beforeAutospacing="0" w:after="0" w:afterAutospacing="0"/>
+        <w:rPr>
+          <w:rFonts w:ascii="Segoe UI" w:hAnsi="Segoe UI" w:cs="Segoe UI"/>
+          <w:color w:val="3C3B37"/>
+        </w:rPr>
+      </w:pPr>
+      <w:proofErr w:type="gramStart"/>
+      <w:r>
+        <w:rPr>
+          <w:rFonts w:ascii="Segoe UI" w:hAnsi="Segoe UI" w:cs="Segoe UI"/>
+          <w:color w:val="3C3B37"/>
+        </w:rPr>
+        <w:t>thing</w:t>
+      </w:r>
+      <w:proofErr w:type="gramEnd"/>
+      <w:r>
+        <w:rPr>
+          <w:rFonts w:ascii="Segoe UI" w:hAnsi="Segoe UI" w:cs="Segoe UI"/>
+          <w:color w:val="3C3B37"/>
+        </w:rPr>
+        <w:t xml:space="preserve"> will be base64 encoded.</w:t>
+      </w:r>
+    </w:p>
+    <w:p>
+      <w:pPr>
+        <w:pStyle w:val="transcript--underline-cue--3osdw"/>
+        <w:spacing w:before="0" w:beforeAutospacing="0" w:after="0" w:afterAutospacing="0"/>
+        <w:rPr>
+          <w:rFonts w:ascii="Segoe UI" w:hAnsi="Segoe UI" w:cs="Segoe UI"/>
+          <w:color w:val="3C3B37"/>
+        </w:rPr>
+      </w:pPr>
+      <w:r>
+        <w:rPr>
+          <w:rFonts w:ascii="Segoe UI" w:hAnsi="Segoe UI" w:cs="Segoe UI"/>
+          <w:color w:val="3C3B37"/>
+        </w:rPr>
+        <w:t>When you run the test from postmen, you will see the following.</w:t>
+      </w:r>
+    </w:p>
+    <w:p>
+      <w:pPr>
+        <w:pStyle w:val="transcript--underline-cue--3osdw"/>
+        <w:spacing w:before="0" w:beforeAutospacing="0" w:after="0" w:afterAutospacing="0"/>
+        <w:rPr>
+          <w:rFonts w:ascii="Segoe UI" w:hAnsi="Segoe UI" w:cs="Segoe UI"/>
+          <w:color w:val="3C3B37"/>
+        </w:rPr>
+      </w:pPr>
+      <w:r>
+        <w:rPr>
+          <w:rFonts w:ascii="Segoe UI" w:hAnsi="Segoe UI" w:cs="Segoe UI"/>
+          <w:color w:val="3C3B37"/>
+        </w:rPr>
+        <w:t>What you see on the left here, the first portion you see before the dot.</w:t>
+      </w:r>
+    </w:p>
+    <w:p>
+      <w:pPr>
+        <w:pStyle w:val="transcript--underline-cue--3osdw"/>
+        <w:spacing w:before="0" w:beforeAutospacing="0" w:after="0" w:afterAutospacing="0"/>
+        <w:rPr>
+          <w:rFonts w:ascii="Segoe UI" w:hAnsi="Segoe UI" w:cs="Segoe UI"/>
+          <w:color w:val="3C3B37"/>
+        </w:rPr>
+      </w:pPr>
+      <w:r>
+        <w:rPr>
+          <w:rFonts w:ascii="Segoe UI" w:hAnsi="Segoe UI" w:cs="Segoe UI"/>
+          <w:color w:val="3C3B37"/>
+        </w:rPr>
+        <w:t>This is decoded into this when we do the base 64 decoding it has the algorithm and that type, the second</w:t>
+      </w:r>
+    </w:p>
+    <w:p>
+      <w:pPr>
+        <w:pStyle w:val="transcript--underline-cue--3osdw"/>
+        <w:spacing w:before="0" w:beforeAutospacing="0" w:after="0" w:afterAutospacing="0"/>
+        <w:rPr>
+          <w:rFonts w:ascii="Segoe UI" w:hAnsi="Segoe UI" w:cs="Segoe UI"/>
+          <w:color w:val="3C3B37"/>
+        </w:rPr>
+      </w:pPr>
+      <w:proofErr w:type="gramStart"/>
+      <w:r>
+        <w:rPr>
+          <w:rFonts w:ascii="Segoe UI" w:hAnsi="Segoe UI" w:cs="Segoe UI"/>
+          <w:color w:val="3C3B37"/>
+        </w:rPr>
+        <w:t>portion</w:t>
+      </w:r>
+      <w:proofErr w:type="gramEnd"/>
+      <w:r>
+        <w:rPr>
+          <w:rFonts w:ascii="Segoe UI" w:hAnsi="Segoe UI" w:cs="Segoe UI"/>
+          <w:color w:val="3C3B37"/>
+        </w:rPr>
+        <w:t>, what are you seeing here?</w:t>
+      </w:r>
+    </w:p>
+    <w:p>
+      <w:pPr>
+        <w:pStyle w:val="transcript--underline-cue--3osdw"/>
+        <w:spacing w:before="0" w:beforeAutospacing="0" w:after="0" w:afterAutospacing="0"/>
+        <w:rPr>
+          <w:rFonts w:ascii="Segoe UI" w:hAnsi="Segoe UI" w:cs="Segoe UI"/>
+          <w:color w:val="3C3B37"/>
+        </w:rPr>
+      </w:pPr>
+      <w:r>
+        <w:rPr>
+          <w:rFonts w:ascii="Segoe UI" w:hAnsi="Segoe UI" w:cs="Segoe UI"/>
+          <w:color w:val="3C3B37"/>
+        </w:rPr>
+        <w:lastRenderedPageBreak/>
+        <w:t xml:space="preserve">The color </w:t>
+      </w:r>
+      <w:proofErr w:type="gramStart"/>
+      <w:r>
+        <w:rPr>
+          <w:rFonts w:ascii="Segoe UI" w:hAnsi="Segoe UI" w:cs="Segoe UI"/>
+          <w:color w:val="3C3B37"/>
+        </w:rPr>
+        <w:t>pinkish, that</w:t>
+      </w:r>
+      <w:proofErr w:type="gramEnd"/>
+      <w:r>
+        <w:rPr>
+          <w:rFonts w:ascii="Segoe UI" w:hAnsi="Segoe UI" w:cs="Segoe UI"/>
+          <w:color w:val="3C3B37"/>
+        </w:rPr>
+        <w:t xml:space="preserve"> is the body portion.</w:t>
+      </w:r>
+    </w:p>
+    <w:p>
+      <w:pPr>
+        <w:pStyle w:val="transcript--underline-cue--3osdw"/>
+        <w:spacing w:before="0" w:beforeAutospacing="0" w:after="0" w:afterAutospacing="0"/>
+        <w:rPr>
+          <w:rFonts w:ascii="Segoe UI" w:hAnsi="Segoe UI" w:cs="Segoe UI"/>
+          <w:color w:val="3C3B37"/>
+        </w:rPr>
+      </w:pPr>
+      <w:r>
+        <w:rPr>
+          <w:rFonts w:ascii="Segoe UI" w:hAnsi="Segoe UI" w:cs="Segoe UI"/>
+          <w:color w:val="3C3B37"/>
+        </w:rPr>
+        <w:t xml:space="preserve">This guy here, which has a user </w:t>
+      </w:r>
+      <w:proofErr w:type="gramStart"/>
+      <w:r>
+        <w:rPr>
+          <w:rFonts w:ascii="Segoe UI" w:hAnsi="Segoe UI" w:cs="Segoe UI"/>
+          <w:color w:val="3C3B37"/>
+        </w:rPr>
+        <w:t>detail ,</w:t>
+      </w:r>
+      <w:proofErr w:type="gramEnd"/>
+      <w:r>
+        <w:rPr>
+          <w:rFonts w:ascii="Segoe UI" w:hAnsi="Segoe UI" w:cs="Segoe UI"/>
+          <w:color w:val="3C3B37"/>
+        </w:rPr>
+        <w:t xml:space="preserve"> the last portion which you see here in light blue, that</w:t>
+      </w:r>
+    </w:p>
+    <w:p>
+      <w:pPr>
+        <w:pStyle w:val="transcript--underline-cue--3osdw"/>
+        <w:spacing w:before="0" w:beforeAutospacing="0" w:after="0" w:afterAutospacing="0"/>
+        <w:rPr>
+          <w:rFonts w:ascii="Segoe UI" w:hAnsi="Segoe UI" w:cs="Segoe UI"/>
+          <w:color w:val="3C3B37"/>
+        </w:rPr>
+      </w:pPr>
+      <w:proofErr w:type="gramStart"/>
+      <w:r>
+        <w:rPr>
+          <w:rFonts w:ascii="Segoe UI" w:hAnsi="Segoe UI" w:cs="Segoe UI"/>
+          <w:color w:val="3C3B37"/>
+        </w:rPr>
+        <w:t>is</w:t>
+      </w:r>
+      <w:proofErr w:type="gramEnd"/>
+      <w:r>
+        <w:rPr>
+          <w:rFonts w:ascii="Segoe UI" w:hAnsi="Segoe UI" w:cs="Segoe UI"/>
+          <w:color w:val="3C3B37"/>
+        </w:rPr>
+        <w:t xml:space="preserve"> the signature calculated the signature we can use a symmetric algorithm which uses the asymmetric</w:t>
+      </w:r>
+    </w:p>
+    <w:p>
+      <w:pPr>
+        <w:pStyle w:val="transcript--underline-cue--3osdw"/>
+        <w:spacing w:before="0" w:beforeAutospacing="0" w:after="0" w:afterAutospacing="0"/>
+        <w:rPr>
+          <w:rFonts w:ascii="Segoe UI" w:hAnsi="Segoe UI" w:cs="Segoe UI"/>
+          <w:color w:val="3C3B37"/>
+        </w:rPr>
+      </w:pPr>
+      <w:proofErr w:type="gramStart"/>
+      <w:r>
+        <w:rPr>
+          <w:rFonts w:ascii="Segoe UI" w:hAnsi="Segoe UI" w:cs="Segoe UI"/>
+          <w:color w:val="3C3B37"/>
+        </w:rPr>
+        <w:t>keys</w:t>
+      </w:r>
+      <w:proofErr w:type="gramEnd"/>
+      <w:r>
+        <w:rPr>
+          <w:rFonts w:ascii="Segoe UI" w:hAnsi="Segoe UI" w:cs="Segoe UI"/>
+          <w:color w:val="3C3B37"/>
+        </w:rPr>
+        <w:t>.</w:t>
+      </w:r>
+    </w:p>
+    <w:p>
+      <w:pPr>
+        <w:pStyle w:val="transcript--underline-cue--3osdw"/>
+        <w:spacing w:before="0" w:beforeAutospacing="0" w:after="0" w:afterAutospacing="0"/>
+        <w:rPr>
+          <w:rFonts w:ascii="Segoe UI" w:hAnsi="Segoe UI" w:cs="Segoe UI"/>
+          <w:color w:val="3C3B37"/>
+        </w:rPr>
+      </w:pPr>
+      <w:r>
+        <w:rPr>
+          <w:rFonts w:ascii="Segoe UI" w:hAnsi="Segoe UI" w:cs="Segoe UI"/>
+          <w:color w:val="3C3B37"/>
+        </w:rPr>
+        <w:t>The private and public keys or symmetric meaning when the authorization server calculates the signature</w:t>
+      </w:r>
+    </w:p>
+    <w:p>
+      <w:pPr>
+        <w:pStyle w:val="transcript--underline-cue--3osdw"/>
+        <w:spacing w:before="0" w:beforeAutospacing="0" w:after="0" w:afterAutospacing="0"/>
+        <w:rPr>
+          <w:rFonts w:ascii="Segoe UI" w:hAnsi="Segoe UI" w:cs="Segoe UI"/>
+          <w:color w:val="3C3B37"/>
+        </w:rPr>
+      </w:pPr>
+      <w:proofErr w:type="gramStart"/>
+      <w:r>
+        <w:rPr>
+          <w:rFonts w:ascii="Segoe UI" w:hAnsi="Segoe UI" w:cs="Segoe UI"/>
+          <w:color w:val="3C3B37"/>
+        </w:rPr>
+        <w:t>using</w:t>
+      </w:r>
+      <w:proofErr w:type="gramEnd"/>
+      <w:r>
+        <w:rPr>
+          <w:rFonts w:ascii="Segoe UI" w:hAnsi="Segoe UI" w:cs="Segoe UI"/>
+          <w:color w:val="3C3B37"/>
+        </w:rPr>
+        <w:t xml:space="preserve"> this algorithm, this algorithm will use a private key and the same private key will be shared</w:t>
+      </w:r>
+    </w:p>
+    <w:p>
+      <w:pPr>
+        <w:pStyle w:val="transcript--underline-cue--3osdw"/>
+        <w:spacing w:before="0" w:beforeAutospacing="0" w:after="0" w:afterAutospacing="0"/>
+        <w:rPr>
+          <w:rFonts w:ascii="Segoe UI" w:hAnsi="Segoe UI" w:cs="Segoe UI"/>
+          <w:color w:val="3C3B37"/>
+        </w:rPr>
+      </w:pPr>
+      <w:proofErr w:type="gramStart"/>
+      <w:r>
+        <w:rPr>
+          <w:rFonts w:ascii="Segoe UI" w:hAnsi="Segoe UI" w:cs="Segoe UI"/>
+          <w:color w:val="3C3B37"/>
+        </w:rPr>
+        <w:t>with</w:t>
+      </w:r>
+      <w:proofErr w:type="gramEnd"/>
+      <w:r>
+        <w:rPr>
+          <w:rFonts w:ascii="Segoe UI" w:hAnsi="Segoe UI" w:cs="Segoe UI"/>
+          <w:color w:val="3C3B37"/>
+        </w:rPr>
+        <w:t xml:space="preserve"> the resource.</w:t>
+      </w:r>
+    </w:p>
+    <w:p>
+      <w:pPr>
+        <w:pStyle w:val="transcript--underline-cue--3osdw"/>
+        <w:spacing w:before="0" w:beforeAutospacing="0" w:after="0" w:afterAutospacing="0"/>
+        <w:rPr>
+          <w:rFonts w:ascii="Segoe UI" w:hAnsi="Segoe UI" w:cs="Segoe UI"/>
+          <w:color w:val="3C3B37"/>
+        </w:rPr>
+      </w:pPr>
+      <w:r>
+        <w:rPr>
+          <w:rFonts w:ascii="Segoe UI" w:hAnsi="Segoe UI" w:cs="Segoe UI"/>
+          <w:color w:val="3C3B37"/>
+        </w:rPr>
+        <w:t>Server the resource server will use the private key to validate the signature that is symmetric, both using</w:t>
+      </w:r>
+    </w:p>
+    <w:p>
+      <w:pPr>
+        <w:pStyle w:val="transcript--underline-cue--3osdw"/>
+        <w:spacing w:before="0" w:beforeAutospacing="0" w:after="0" w:afterAutospacing="0"/>
+        <w:rPr>
+          <w:rFonts w:ascii="Segoe UI" w:hAnsi="Segoe UI" w:cs="Segoe UI"/>
+          <w:color w:val="3C3B37"/>
+        </w:rPr>
+      </w:pPr>
+      <w:proofErr w:type="gramStart"/>
+      <w:r>
+        <w:rPr>
+          <w:rFonts w:ascii="Segoe UI" w:hAnsi="Segoe UI" w:cs="Segoe UI"/>
+          <w:color w:val="3C3B37"/>
+        </w:rPr>
+        <w:t>the</w:t>
+      </w:r>
+      <w:proofErr w:type="gramEnd"/>
+      <w:r>
+        <w:rPr>
+          <w:rFonts w:ascii="Segoe UI" w:hAnsi="Segoe UI" w:cs="Segoe UI"/>
+          <w:color w:val="3C3B37"/>
+        </w:rPr>
+        <w:t xml:space="preserve"> same key instead of public and private keys.</w:t>
+      </w:r>
+    </w:p>
+    <w:p/>
+    <w:p/>
+    <w:p>
+      <w:pPr>
+        <w:rPr>
+          <w:b/>
+        </w:rPr>
+      </w:pPr>
+      <w:r>
+        <w:rPr>
+          <w:b/>
+        </w:rPr>
+        <w:t xml:space="preserve">Java </w:t>
+      </w:r>
+      <w:proofErr w:type="spellStart"/>
+      <w:r>
+        <w:rPr>
+          <w:b/>
+        </w:rPr>
+        <w:t>Keytool</w:t>
+      </w:r>
+      <w:proofErr w:type="spellEnd"/>
+    </w:p>
+    <w:p>
+      <w:r>
+        <w:t xml:space="preserve">Private and public keys are stored in </w:t>
+      </w:r>
+      <w:proofErr w:type="spellStart"/>
+      <w:r>
+        <w:t>Keystore</w:t>
+      </w:r>
+      <w:proofErr w:type="spellEnd"/>
+      <w:r>
+        <w:t xml:space="preserve"> file, which is password protected.</w:t>
+      </w:r>
+    </w:p>
+    <w:p>
+      <w:r>
+        <w:t xml:space="preserve">Public keys can be exported in certificates using </w:t>
+      </w:r>
+      <w:proofErr w:type="spellStart"/>
+      <w:r>
+        <w:t>keytool</w:t>
+      </w:r>
+      <w:proofErr w:type="spellEnd"/>
+      <w:r>
+        <w:t>.</w:t>
+      </w:r>
+    </w:p>
+    <w:p>
       <w:bookmarkStart w:id="0" w:name="_GoBack"/>
       <w:bookmarkEnd w:id="0"/>
     </w:p>
@@ -1240,6 +2594,19 @@
       <w:contextualSpacing/>
     </w:pPr>
   </w:style>
+  <w:style w:type="paragraph" w:customStyle="1" w:styleId="transcript--underline-cue--3osdw">
+    <w:name w:val="transcript--underline-cue--3osdw"/>
+    <w:basedOn w:val="Normal"/>
+    <w:rsid w:val="000410DE"/>
+    <w:pPr>
+      <w:spacing w:before="100" w:beforeAutospacing="1" w:after="100" w:afterAutospacing="1" w:line="240" w:lineRule="auto"/>
+    </w:pPr>
+    <w:rPr>
+      <w:rFonts w:ascii="Times New Roman" w:eastAsia="Times New Roman" w:hAnsi="Times New Roman" w:cs="Times New Roman"/>
+      <w:sz w:val="24"/>
+      <w:szCs w:val="24"/>
+    </w:rPr>
+  </w:style>
 </w:styles>
 </file>
 
@@ -1470,6 +2837,19 @@
       <w:ind w:left="720"/>
       <w:contextualSpacing/>
     </w:pPr>
+  </w:style>
+  <w:style w:type="paragraph" w:customStyle="1" w:styleId="transcript--underline-cue--3osdw">
+    <w:name w:val="transcript--underline-cue--3osdw"/>
+    <w:basedOn w:val="Normal"/>
+    <w:rsid w:val="000410DE"/>
+    <w:pPr>
+      <w:spacing w:before="100" w:beforeAutospacing="1" w:after="100" w:afterAutospacing="1" w:line="240" w:lineRule="auto"/>
+    </w:pPr>
+    <w:rPr>
+      <w:rFonts w:ascii="Times New Roman" w:eastAsia="Times New Roman" w:hAnsi="Times New Roman" w:cs="Times New Roman"/>
+      <w:sz w:val="24"/>
+      <w:szCs w:val="24"/>
+    </w:rPr>
   </w:style>
 </w:styles>
 </file>

</xml_diff>